<commit_message>
Latest Term Project Files
These are the current frame work  file for our project.
</commit_message>
<xml_diff>
--- a/Course Project Shared Workspace.docx
+++ b/Course Project Shared Workspace.docx
@@ -1,6 +1,6 @@
 
 <file path=word/document.xml><?xml version="1.0" encoding="utf-8"?>
-<w:document xmlns:wpc="http://schemas.microsoft.com/office/word/2010/wordprocessingCanvas" xmlns:cx="http://schemas.microsoft.com/office/drawing/2014/chartex" xmlns:cx1="http://schemas.microsoft.com/office/drawing/2015/9/8/chartex" xmlns:mc="http://schemas.openxmlformats.org/markup-compatibility/2006" xmlns:o="urn:schemas-microsoft-com:office:office" xmlns:r="http://schemas.openxmlformats.org/officeDocument/2006/relationships" xmlns:m="http://schemas.openxmlformats.org/officeDocument/2006/math" xmlns:v="urn:schemas-microsoft-com:vml" xmlns:wp14="http://schemas.microsoft.com/office/word/2010/wordprocessingDrawing" xmlns:wp="http://schemas.openxmlformats.org/drawingml/2006/wordprocessingDrawing" xmlns:w10="urn:schemas-microsoft-com:office:word" xmlns:w="http://schemas.openxmlformats.org/wordprocessingml/2006/main" xmlns:w14="http://schemas.microsoft.com/office/word/2010/wordml" xmlns:w15="http://schemas.microsoft.com/office/word/2012/wordml" xmlns:w16se="http://schemas.microsoft.com/office/word/2015/wordml/symex" xmlns:wpg="http://schemas.microsoft.com/office/word/2010/wordprocessingGroup" xmlns:wpi="http://schemas.microsoft.com/office/word/2010/wordprocessingInk" xmlns:wne="http://schemas.microsoft.com/office/word/2006/wordml" xmlns:wps="http://schemas.microsoft.com/office/word/2010/wordprocessingShape" mc:Ignorable="w14 w15 w16se wp14">
+<w:document xmlns:wpc="http://schemas.microsoft.com/office/word/2010/wordprocessingCanvas" xmlns:cx="http://schemas.microsoft.com/office/drawing/2014/chartex" xmlns:cx1="http://schemas.microsoft.com/office/drawing/2015/9/8/chartex" xmlns:cx2="http://schemas.microsoft.com/office/drawing/2015/10/21/chartex" xmlns:cx3="http://schemas.microsoft.com/office/drawing/2016/5/9/chartex" xmlns:cx4="http://schemas.microsoft.com/office/drawing/2016/5/10/chartex" xmlns:cx5="http://schemas.microsoft.com/office/drawing/2016/5/11/chartex" xmlns:cx6="http://schemas.microsoft.com/office/drawing/2016/5/12/chartex" xmlns:cx7="http://schemas.microsoft.com/office/drawing/2016/5/13/chartex" xmlns:cx8="http://schemas.microsoft.com/office/drawing/2016/5/14/chartex" xmlns:mc="http://schemas.openxmlformats.org/markup-compatibility/2006" xmlns:aink="http://schemas.microsoft.com/office/drawing/2016/ink" xmlns:am3d="http://schemas.microsoft.com/office/drawing/2017/model3d" xmlns:o="urn:schemas-microsoft-com:office:office" xmlns:oel="http://schemas.microsoft.com/office/2019/extlst" xmlns:r="http://schemas.openxmlformats.org/officeDocument/2006/relationships" xmlns:m="http://schemas.openxmlformats.org/officeDocument/2006/math" xmlns:v="urn:schemas-microsoft-com:vml" xmlns:wp14="http://schemas.microsoft.com/office/word/2010/wordprocessingDrawing" xmlns:wp="http://schemas.openxmlformats.org/drawingml/2006/wordprocessingDrawing" xmlns:w10="urn:schemas-microsoft-com:office:word" xmlns:w="http://schemas.openxmlformats.org/wordprocessingml/2006/main" xmlns:w14="http://schemas.microsoft.com/office/word/2010/wordml" xmlns:w15="http://schemas.microsoft.com/office/word/2012/wordml" xmlns:w16cex="http://schemas.microsoft.com/office/word/2018/wordml/cex" xmlns:w16cid="http://schemas.microsoft.com/office/word/2016/wordml/cid" xmlns:w16="http://schemas.microsoft.com/office/word/2018/wordml" xmlns:w16sdtdh="http://schemas.microsoft.com/office/word/2020/wordml/sdtdatahash" xmlns:w16se="http://schemas.microsoft.com/office/word/2015/wordml/symex" xmlns:wpg="http://schemas.microsoft.com/office/word/2010/wordprocessingGroup" xmlns:wpi="http://schemas.microsoft.com/office/word/2010/wordprocessingInk" xmlns:wne="http://schemas.microsoft.com/office/word/2006/wordml" xmlns:wps="http://schemas.microsoft.com/office/word/2010/wordprocessingShape" mc:Ignorable="w14 w15 w16se w16cid w16 w16cex w16sdtdh wp14">
   <w:body>
     <w:p>
       <w:pPr>
@@ -68,7 +68,6 @@
         </w:rPr>
       </w:pPr>
       <w:hyperlink r:id="rId7" w:history="1">
-        <w:proofErr w:type="spellStart"/>
         <w:r>
           <w:rPr>
             <w:rStyle w:val="Hyperlink"/>
@@ -76,7 +75,6 @@
           </w:rPr>
           <w:t>Coworking</w:t>
         </w:r>
-        <w:proofErr w:type="spellEnd"/>
       </w:hyperlink>
       <w:r>
         <w:rPr>
@@ -544,12 +542,21 @@
           <w:rFonts w:eastAsia="Times New Roman" w:cs="Times New Roman"/>
           <w:color w:val="000000"/>
         </w:rPr>
-        <w:t xml:space="preserve">and an Add button. On click on the Add button, make a call to the web service that adds users to the </w:t>
-      </w:r>
-      <w:r>
-        <w:rPr>
-          <w:rFonts w:eastAsia="Times New Roman" w:cs="Times New Roman"/>
-          <w:color w:val="000000"/>
+        <w:t xml:space="preserve">and an Add button. </w:t>
+      </w:r>
+      <w:r>
+        <w:rPr>
+          <w:rFonts w:eastAsia="Times New Roman" w:cs="Times New Roman"/>
+          <w:color w:val="000000"/>
+          <w:highlight w:val="yellow"/>
+        </w:rPr>
+        <w:t xml:space="preserve">On click on the Add button, make a call to the web service that adds users to the </w:t>
+      </w:r>
+      <w:r>
+        <w:rPr>
+          <w:rFonts w:eastAsia="Times New Roman" w:cs="Times New Roman"/>
+          <w:color w:val="000000"/>
+          <w:highlight w:val="yellow"/>
         </w:rPr>
         <w:t xml:space="preserve">user </w:t>
       </w:r>
@@ -557,6 +564,7 @@
         <w:rPr>
           <w:rFonts w:eastAsia="Times New Roman" w:cs="Times New Roman"/>
           <w:color w:val="000000"/>
+          <w:highlight w:val="yellow"/>
         </w:rPr>
         <w:t>object or array</w:t>
       </w:r>
@@ -605,12 +613,21 @@
           <w:rFonts w:eastAsia="Times New Roman" w:cs="Times New Roman"/>
           <w:color w:val="000000"/>
         </w:rPr>
-        <w:t xml:space="preserve"> similarly add web pages for the owner user to specify the property and workspace information and click a button to cal</w:t>
-      </w:r>
-      <w:r>
-        <w:rPr>
-          <w:rFonts w:eastAsia="Times New Roman" w:cs="Times New Roman"/>
-          <w:color w:val="000000"/>
+        <w:t xml:space="preserve"> similarly </w:t>
+      </w:r>
+      <w:r>
+        <w:rPr>
+          <w:rFonts w:eastAsia="Times New Roman" w:cs="Times New Roman"/>
+          <w:color w:val="000000"/>
+          <w:highlight w:val="yellow"/>
+        </w:rPr>
+        <w:t>add web pages for the owner user to specify the property and workspace information and click a button to cal</w:t>
+      </w:r>
+      <w:r>
+        <w:rPr>
+          <w:rFonts w:eastAsia="Times New Roman" w:cs="Times New Roman"/>
+          <w:color w:val="000000"/>
+          <w:highlight w:val="yellow"/>
         </w:rPr>
         <w:t xml:space="preserve">l the corresponding web service/ functionalities </w:t>
       </w:r>
@@ -618,6 +635,7 @@
         <w:rPr>
           <w:rFonts w:eastAsia="Times New Roman" w:cs="Times New Roman"/>
           <w:color w:val="000000"/>
+          <w:highlight w:val="yellow"/>
         </w:rPr>
         <w:t xml:space="preserve">that adds them to the </w:t>
       </w:r>
@@ -625,6 +643,7 @@
         <w:rPr>
           <w:rFonts w:eastAsia="Times New Roman" w:cs="Times New Roman"/>
           <w:color w:val="000000"/>
+          <w:highlight w:val="yellow"/>
         </w:rPr>
         <w:t xml:space="preserve">property/workspace object or array </w:t>
       </w:r>
@@ -632,8 +651,16 @@
         <w:rPr>
           <w:rFonts w:eastAsia="Times New Roman" w:cs="Times New Roman"/>
           <w:color w:val="000000"/>
-        </w:rPr>
-        <w:t>dataset.</w:t>
+          <w:highlight w:val="yellow"/>
+        </w:rPr>
+        <w:t>dataset</w:t>
+      </w:r>
+      <w:r>
+        <w:rPr>
+          <w:rFonts w:eastAsia="Times New Roman" w:cs="Times New Roman"/>
+          <w:color w:val="000000"/>
+        </w:rPr>
+        <w:t>.</w:t>
       </w:r>
     </w:p>
     <w:p>
@@ -715,6 +742,7 @@
         <w:rPr>
           <w:rFonts w:eastAsia="Times New Roman" w:cs="Times New Roman"/>
           <w:color w:val="000000"/>
+          <w:highlight w:val="yellow"/>
         </w:rPr>
         <w:t>For the owner user, filter the page to show only the owner’s properties and workspaces. Also, show controls that the user can use to</w:t>
       </w:r>
@@ -722,6 +750,7 @@
         <w:rPr>
           <w:rFonts w:eastAsia="Times New Roman" w:cs="Times New Roman"/>
           <w:color w:val="000000"/>
+          <w:highlight w:val="yellow"/>
         </w:rPr>
         <w:t xml:space="preserve"> sort,</w:t>
       </w:r>
@@ -729,8 +758,16 @@
         <w:rPr>
           <w:rFonts w:eastAsia="Times New Roman" w:cs="Times New Roman"/>
           <w:color w:val="000000"/>
-        </w:rPr>
-        <w:t xml:space="preserve"> update and delete any of the items.</w:t>
+          <w:highlight w:val="yellow"/>
+        </w:rPr>
+        <w:t xml:space="preserve"> update and delete any of the items</w:t>
+      </w:r>
+      <w:r>
+        <w:rPr>
+          <w:rFonts w:eastAsia="Times New Roman" w:cs="Times New Roman"/>
+          <w:color w:val="000000"/>
+        </w:rPr>
+        <w:t>.</w:t>
       </w:r>
     </w:p>
     <w:p>
@@ -750,6 +787,7 @@
         <w:rPr>
           <w:rFonts w:eastAsia="Times New Roman" w:cs="Times New Roman"/>
           <w:color w:val="000000"/>
+          <w:highlight w:val="yellow"/>
         </w:rPr>
         <w:lastRenderedPageBreak/>
         <w:t xml:space="preserve">For the coworker user, </w:t>
@@ -758,6 +796,7 @@
         <w:rPr>
           <w:rFonts w:eastAsia="Times New Roman" w:cs="Times New Roman"/>
           <w:color w:val="000000"/>
+          <w:highlight w:val="yellow"/>
         </w:rPr>
         <w:t>s</w:t>
       </w:r>
@@ -765,6 +804,7 @@
         <w:rPr>
           <w:rFonts w:eastAsia="Times New Roman" w:cs="Times New Roman"/>
           <w:color w:val="000000"/>
+          <w:highlight w:val="yellow"/>
         </w:rPr>
         <w:t>how controls for the user to search and to sort</w:t>
       </w:r>
@@ -772,6 +812,7 @@
         <w:rPr>
           <w:rFonts w:eastAsia="Times New Roman" w:cs="Times New Roman"/>
           <w:color w:val="000000"/>
+          <w:highlight w:val="yellow"/>
         </w:rPr>
         <w:t xml:space="preserve"> properties</w:t>
       </w:r>
@@ -779,8 +820,16 @@
         <w:rPr>
           <w:rFonts w:eastAsia="Times New Roman" w:cs="Times New Roman"/>
           <w:color w:val="000000"/>
-        </w:rPr>
-        <w:t xml:space="preserve"> using different criteria.</w:t>
+          <w:highlight w:val="yellow"/>
+        </w:rPr>
+        <w:t xml:space="preserve"> using different criteria</w:t>
+      </w:r>
+      <w:r>
+        <w:rPr>
+          <w:rFonts w:eastAsia="Times New Roman" w:cs="Times New Roman"/>
+          <w:color w:val="000000"/>
+        </w:rPr>
+        <w:t>.</w:t>
       </w:r>
     </w:p>
     <w:p>
@@ -926,19 +975,30 @@
         <w:rPr>
           <w:rFonts w:eastAsia="Times New Roman" w:cs="Times New Roman"/>
           <w:color w:val="000000"/>
-        </w:rPr>
-      </w:pPr>
-      <w:r>
-        <w:rPr>
-          <w:rFonts w:eastAsia="Times New Roman" w:cs="Times New Roman"/>
-          <w:color w:val="000000"/>
-        </w:rPr>
-        <w:t xml:space="preserve">Design and implement an API(backend application) to fetch data from </w:t>
-      </w:r>
-      <w:r>
-        <w:rPr>
-          <w:rFonts w:eastAsia="Times New Roman" w:cs="Times New Roman"/>
-          <w:color w:val="000000"/>
+          <w:highlight w:val="yellow"/>
+        </w:rPr>
+      </w:pPr>
+      <w:r>
+        <w:rPr>
+          <w:rFonts w:eastAsia="Times New Roman" w:cs="Times New Roman"/>
+          <w:color w:val="000000"/>
+          <w:highlight w:val="yellow"/>
+        </w:rPr>
+        <w:t xml:space="preserve">Design and implement an API(backend application) to fetch </w:t>
+      </w:r>
+      <w:r>
+        <w:rPr>
+          <w:rFonts w:eastAsia="Times New Roman" w:cs="Times New Roman"/>
+          <w:color w:val="000000"/>
+          <w:highlight w:val="yellow"/>
+        </w:rPr>
+        <w:t xml:space="preserve">data from </w:t>
+      </w:r>
+      <w:r>
+        <w:rPr>
+          <w:rFonts w:eastAsia="Times New Roman" w:cs="Times New Roman"/>
+          <w:color w:val="000000"/>
+          <w:highlight w:val="yellow"/>
         </w:rPr>
         <w:t>a the shared workspace</w:t>
       </w:r>
@@ -946,8 +1006,16 @@
         <w:rPr>
           <w:rFonts w:eastAsia="Times New Roman" w:cs="Times New Roman"/>
           <w:color w:val="000000"/>
-        </w:rPr>
-        <w:t xml:space="preserve"> database </w:t>
+          <w:highlight w:val="yellow"/>
+        </w:rPr>
+        <w:t xml:space="preserve"> database</w:t>
+      </w:r>
+      <w:r>
+        <w:rPr>
+          <w:rFonts w:eastAsia="Times New Roman" w:cs="Times New Roman"/>
+          <w:color w:val="000000"/>
+        </w:rPr>
+        <w:t xml:space="preserve"> </w:t>
       </w:r>
       <w:r>
         <w:rPr>
@@ -975,12 +1043,14 @@
         <w:rPr>
           <w:rFonts w:eastAsia="Times New Roman" w:cs="Times New Roman"/>
           <w:color w:val="000000"/>
-        </w:rPr>
-      </w:pPr>
-      <w:r>
-        <w:rPr>
-          <w:rFonts w:eastAsia="Times New Roman" w:cs="Times New Roman"/>
-          <w:color w:val="000000"/>
+          <w:highlight w:val="yellow"/>
+        </w:rPr>
+      </w:pPr>
+      <w:r>
+        <w:rPr>
+          <w:rFonts w:eastAsia="Times New Roman" w:cs="Times New Roman"/>
+          <w:color w:val="000000"/>
+          <w:highlight w:val="yellow"/>
         </w:rPr>
         <w:t xml:space="preserve">Your server implementation should use Node.js and Express. If you would like to use a different framework, you need a permission from the instructor in advance. </w:t>
       </w:r>
@@ -996,12 +1066,14 @@
         <w:rPr>
           <w:rFonts w:eastAsia="Times New Roman" w:cs="Times New Roman"/>
           <w:color w:val="000000"/>
-        </w:rPr>
-      </w:pPr>
-      <w:r>
-        <w:rPr>
-          <w:rFonts w:eastAsia="Times New Roman" w:cs="Times New Roman"/>
-          <w:color w:val="000000"/>
+          <w:highlight w:val="yellow"/>
+        </w:rPr>
+      </w:pPr>
+      <w:r>
+        <w:rPr>
+          <w:rFonts w:eastAsia="Times New Roman" w:cs="Times New Roman"/>
+          <w:color w:val="000000"/>
+          <w:highlight w:val="yellow"/>
         </w:rPr>
         <w:t>Use the correct HTTP method (GET, POST, PUT, or DELETE).</w:t>
       </w:r>
@@ -1017,12 +1089,14 @@
         <w:rPr>
           <w:rFonts w:eastAsia="Times New Roman" w:cs="Times New Roman"/>
           <w:color w:val="000000"/>
-        </w:rPr>
-      </w:pPr>
-      <w:r>
-        <w:rPr>
-          <w:rFonts w:eastAsia="Times New Roman" w:cs="Times New Roman"/>
-          <w:color w:val="000000"/>
+          <w:highlight w:val="yellow"/>
+        </w:rPr>
+      </w:pPr>
+      <w:r>
+        <w:rPr>
+          <w:rFonts w:eastAsia="Times New Roman" w:cs="Times New Roman"/>
+          <w:color w:val="000000"/>
+          <w:highlight w:val="yellow"/>
         </w:rPr>
         <w:t>For each web service</w:t>
       </w:r>
@@ -1030,6 +1104,7 @@
         <w:rPr>
           <w:rFonts w:eastAsia="Times New Roman" w:cs="Times New Roman"/>
           <w:color w:val="000000"/>
+          <w:highlight w:val="yellow"/>
         </w:rPr>
         <w:t>/functionality</w:t>
       </w:r>
@@ -1037,6 +1112,7 @@
         <w:rPr>
           <w:rFonts w:eastAsia="Times New Roman" w:cs="Times New Roman"/>
           <w:color w:val="000000"/>
+          <w:highlight w:val="yellow"/>
         </w:rPr>
         <w:t xml:space="preserve"> in your API, return a flag that indicates the success or failure of the web request</w:t>
       </w:r>
@@ -1044,6 +1120,7 @@
         <w:rPr>
           <w:rFonts w:eastAsia="Times New Roman" w:cs="Times New Roman"/>
           <w:color w:val="000000"/>
+          <w:highlight w:val="yellow"/>
         </w:rPr>
         <w:t xml:space="preserve"> (error handling)</w:t>
       </w:r>
@@ -1051,6 +1128,7 @@
         <w:rPr>
           <w:rFonts w:eastAsia="Times New Roman" w:cs="Times New Roman"/>
           <w:color w:val="000000"/>
+          <w:highlight w:val="yellow"/>
         </w:rPr>
         <w:t>. In case of any failure, add a detailed error message.</w:t>
       </w:r>
@@ -1066,21 +1144,16 @@
         <w:rPr>
           <w:rFonts w:eastAsia="Times New Roman" w:cs="Times New Roman"/>
           <w:color w:val="000000"/>
-        </w:rPr>
-      </w:pPr>
-      <w:r>
-        <w:rPr>
-          <w:rFonts w:eastAsia="Times New Roman" w:cs="Times New Roman"/>
-          <w:color w:val="000000"/>
-        </w:rPr>
-        <w:t>Your server should be able to run locally and</w:t>
-      </w:r>
-      <w:r>
-        <w:rPr>
-          <w:rFonts w:eastAsia="Times New Roman" w:cs="Times New Roman"/>
-          <w:color w:val="000000"/>
-        </w:rPr>
-        <w:t xml:space="preserve"> interact with a database that is hosted on your local MS SQL Server.</w:t>
+          <w:highlight w:val="yellow"/>
+        </w:rPr>
+      </w:pPr>
+      <w:r>
+        <w:rPr>
+          <w:rFonts w:eastAsia="Times New Roman" w:cs="Times New Roman"/>
+          <w:color w:val="000000"/>
+          <w:highlight w:val="yellow"/>
+        </w:rPr>
+        <w:t>Your server should be able to run locally and interact with a database that is hosted on your local MS SQL Server.</w:t>
       </w:r>
     </w:p>
     <w:p>
@@ -2149,7 +2222,6 @@
         </w:rPr>
         <w:t xml:space="preserve">This project worth </w:t>
       </w:r>
-      <w:bookmarkStart w:id="0" w:name="_GoBack"/>
       <w:r>
         <w:rPr>
           <w:rFonts w:ascii="LM Roman 12" w:hAnsi="LM Roman 12"/>
@@ -2165,16 +2237,7 @@
           <w:noProof/>
           <w:color w:val="000000"/>
         </w:rPr>
-        <w:t xml:space="preserve"> </w:t>
-      </w:r>
-      <w:bookmarkEnd w:id="0"/>
-      <w:r>
-        <w:rPr>
-          <w:rFonts w:ascii="LM Roman 12" w:hAnsi="LM Roman 12"/>
-          <w:noProof/>
-          <w:color w:val="000000"/>
-        </w:rPr>
-        <w:t>of your total mark.</w:t>
+        <w:t xml:space="preserve"> of your total mark.</w:t>
       </w:r>
     </w:p>
     <w:p>
@@ -2311,7 +2374,7 @@
 </file>
 
 <file path=word/endnotes.xml><?xml version="1.0" encoding="utf-8"?>
-<w:endnotes xmlns:wpc="http://schemas.microsoft.com/office/word/2010/wordprocessingCanvas" xmlns:cx="http://schemas.microsoft.com/office/drawing/2014/chartex" xmlns:cx1="http://schemas.microsoft.com/office/drawing/2015/9/8/chartex" xmlns:mc="http://schemas.openxmlformats.org/markup-compatibility/2006" xmlns:o="urn:schemas-microsoft-com:office:office" xmlns:r="http://schemas.openxmlformats.org/officeDocument/2006/relationships" xmlns:m="http://schemas.openxmlformats.org/officeDocument/2006/math" xmlns:v="urn:schemas-microsoft-com:vml" xmlns:wp14="http://schemas.microsoft.com/office/word/2010/wordprocessingDrawing" xmlns:wp="http://schemas.openxmlformats.org/drawingml/2006/wordprocessingDrawing" xmlns:w10="urn:schemas-microsoft-com:office:word" xmlns:w="http://schemas.openxmlformats.org/wordprocessingml/2006/main" xmlns:w14="http://schemas.microsoft.com/office/word/2010/wordml" xmlns:w15="http://schemas.microsoft.com/office/word/2012/wordml" xmlns:w16se="http://schemas.microsoft.com/office/word/2015/wordml/symex" xmlns:wpg="http://schemas.microsoft.com/office/word/2010/wordprocessingGroup" xmlns:wpi="http://schemas.microsoft.com/office/word/2010/wordprocessingInk" xmlns:wne="http://schemas.microsoft.com/office/word/2006/wordml" xmlns:wps="http://schemas.microsoft.com/office/word/2010/wordprocessingShape" mc:Ignorable="w14 w15 w16se wp14">
+<w:endnotes xmlns:wpc="http://schemas.microsoft.com/office/word/2010/wordprocessingCanvas" xmlns:cx="http://schemas.microsoft.com/office/drawing/2014/chartex" xmlns:cx1="http://schemas.microsoft.com/office/drawing/2015/9/8/chartex" xmlns:cx2="http://schemas.microsoft.com/office/drawing/2015/10/21/chartex" xmlns:cx3="http://schemas.microsoft.com/office/drawing/2016/5/9/chartex" xmlns:cx4="http://schemas.microsoft.com/office/drawing/2016/5/10/chartex" xmlns:cx5="http://schemas.microsoft.com/office/drawing/2016/5/11/chartex" xmlns:cx6="http://schemas.microsoft.com/office/drawing/2016/5/12/chartex" xmlns:cx7="http://schemas.microsoft.com/office/drawing/2016/5/13/chartex" xmlns:cx8="http://schemas.microsoft.com/office/drawing/2016/5/14/chartex" xmlns:mc="http://schemas.openxmlformats.org/markup-compatibility/2006" xmlns:aink="http://schemas.microsoft.com/office/drawing/2016/ink" xmlns:am3d="http://schemas.microsoft.com/office/drawing/2017/model3d" xmlns:o="urn:schemas-microsoft-com:office:office" xmlns:oel="http://schemas.microsoft.com/office/2019/extlst" xmlns:r="http://schemas.openxmlformats.org/officeDocument/2006/relationships" xmlns:m="http://schemas.openxmlformats.org/officeDocument/2006/math" xmlns:v="urn:schemas-microsoft-com:vml" xmlns:wp14="http://schemas.microsoft.com/office/word/2010/wordprocessingDrawing" xmlns:wp="http://schemas.openxmlformats.org/drawingml/2006/wordprocessingDrawing" xmlns:w10="urn:schemas-microsoft-com:office:word" xmlns:w="http://schemas.openxmlformats.org/wordprocessingml/2006/main" xmlns:w14="http://schemas.microsoft.com/office/word/2010/wordml" xmlns:w15="http://schemas.microsoft.com/office/word/2012/wordml" xmlns:w16cex="http://schemas.microsoft.com/office/word/2018/wordml/cex" xmlns:w16cid="http://schemas.microsoft.com/office/word/2016/wordml/cid" xmlns:w16="http://schemas.microsoft.com/office/word/2018/wordml" xmlns:w16sdtdh="http://schemas.microsoft.com/office/word/2020/wordml/sdtdatahash" xmlns:w16se="http://schemas.microsoft.com/office/word/2015/wordml/symex" xmlns:wpg="http://schemas.microsoft.com/office/word/2010/wordprocessingGroup" xmlns:wpi="http://schemas.microsoft.com/office/word/2010/wordprocessingInk" xmlns:wne="http://schemas.microsoft.com/office/word/2006/wordml" xmlns:wps="http://schemas.microsoft.com/office/word/2010/wordprocessingShape" mc:Ignorable="w14 w15 w16se w16cid w16 w16cex w16sdtdh wp14">
   <w:endnote w:type="separator" w:id="-1">
     <w:p>
       <w:pPr>
@@ -2336,7 +2399,7 @@
 </file>
 
 <file path=word/footer1.xml><?xml version="1.0" encoding="utf-8"?>
-<w:ftr xmlns:wpc="http://schemas.microsoft.com/office/word/2010/wordprocessingCanvas" xmlns:cx="http://schemas.microsoft.com/office/drawing/2014/chartex" xmlns:cx1="http://schemas.microsoft.com/office/drawing/2015/9/8/chartex" xmlns:mc="http://schemas.openxmlformats.org/markup-compatibility/2006" xmlns:o="urn:schemas-microsoft-com:office:office" xmlns:r="http://schemas.openxmlformats.org/officeDocument/2006/relationships" xmlns:m="http://schemas.openxmlformats.org/officeDocument/2006/math" xmlns:v="urn:schemas-microsoft-com:vml" xmlns:wp14="http://schemas.microsoft.com/office/word/2010/wordprocessingDrawing" xmlns:wp="http://schemas.openxmlformats.org/drawingml/2006/wordprocessingDrawing" xmlns:w10="urn:schemas-microsoft-com:office:word" xmlns:w="http://schemas.openxmlformats.org/wordprocessingml/2006/main" xmlns:w14="http://schemas.microsoft.com/office/word/2010/wordml" xmlns:w15="http://schemas.microsoft.com/office/word/2012/wordml" xmlns:w16se="http://schemas.microsoft.com/office/word/2015/wordml/symex" xmlns:wpg="http://schemas.microsoft.com/office/word/2010/wordprocessingGroup" xmlns:wpi="http://schemas.microsoft.com/office/word/2010/wordprocessingInk" xmlns:wne="http://schemas.microsoft.com/office/word/2006/wordml" xmlns:wps="http://schemas.microsoft.com/office/word/2010/wordprocessingShape" mc:Ignorable="w14 w15 w16se wp14">
+<w:ftr xmlns:wpc="http://schemas.microsoft.com/office/word/2010/wordprocessingCanvas" xmlns:cx="http://schemas.microsoft.com/office/drawing/2014/chartex" xmlns:cx1="http://schemas.microsoft.com/office/drawing/2015/9/8/chartex" xmlns:cx2="http://schemas.microsoft.com/office/drawing/2015/10/21/chartex" xmlns:cx3="http://schemas.microsoft.com/office/drawing/2016/5/9/chartex" xmlns:cx4="http://schemas.microsoft.com/office/drawing/2016/5/10/chartex" xmlns:cx5="http://schemas.microsoft.com/office/drawing/2016/5/11/chartex" xmlns:cx6="http://schemas.microsoft.com/office/drawing/2016/5/12/chartex" xmlns:cx7="http://schemas.microsoft.com/office/drawing/2016/5/13/chartex" xmlns:cx8="http://schemas.microsoft.com/office/drawing/2016/5/14/chartex" xmlns:mc="http://schemas.openxmlformats.org/markup-compatibility/2006" xmlns:aink="http://schemas.microsoft.com/office/drawing/2016/ink" xmlns:am3d="http://schemas.microsoft.com/office/drawing/2017/model3d" xmlns:o="urn:schemas-microsoft-com:office:office" xmlns:oel="http://schemas.microsoft.com/office/2019/extlst" xmlns:r="http://schemas.openxmlformats.org/officeDocument/2006/relationships" xmlns:m="http://schemas.openxmlformats.org/officeDocument/2006/math" xmlns:v="urn:schemas-microsoft-com:vml" xmlns:wp14="http://schemas.microsoft.com/office/word/2010/wordprocessingDrawing" xmlns:wp="http://schemas.openxmlformats.org/drawingml/2006/wordprocessingDrawing" xmlns:w10="urn:schemas-microsoft-com:office:word" xmlns:w="http://schemas.openxmlformats.org/wordprocessingml/2006/main" xmlns:w14="http://schemas.microsoft.com/office/word/2010/wordml" xmlns:w15="http://schemas.microsoft.com/office/word/2012/wordml" xmlns:w16cex="http://schemas.microsoft.com/office/word/2018/wordml/cex" xmlns:w16cid="http://schemas.microsoft.com/office/word/2016/wordml/cid" xmlns:w16="http://schemas.microsoft.com/office/word/2018/wordml" xmlns:w16sdtdh="http://schemas.microsoft.com/office/word/2020/wordml/sdtdatahash" xmlns:w16se="http://schemas.microsoft.com/office/word/2015/wordml/symex" xmlns:wpg="http://schemas.microsoft.com/office/word/2010/wordprocessingGroup" xmlns:wpi="http://schemas.microsoft.com/office/word/2010/wordprocessingInk" xmlns:wne="http://schemas.microsoft.com/office/word/2006/wordml" xmlns:wps="http://schemas.microsoft.com/office/word/2010/wordprocessingShape" mc:Ignorable="w14 w15 w16se w16cid w16 w16cex w16sdtdh wp14">
   <w:p>
     <w:pPr>
       <w:pStyle w:val="Footer"/>
@@ -2346,7 +2409,7 @@
 </file>
 
 <file path=word/footer2.xml><?xml version="1.0" encoding="utf-8"?>
-<w:ftr xmlns:wpc="http://schemas.microsoft.com/office/word/2010/wordprocessingCanvas" xmlns:cx="http://schemas.microsoft.com/office/drawing/2014/chartex" xmlns:cx1="http://schemas.microsoft.com/office/drawing/2015/9/8/chartex" xmlns:mc="http://schemas.openxmlformats.org/markup-compatibility/2006" xmlns:o="urn:schemas-microsoft-com:office:office" xmlns:r="http://schemas.openxmlformats.org/officeDocument/2006/relationships" xmlns:m="http://schemas.openxmlformats.org/officeDocument/2006/math" xmlns:v="urn:schemas-microsoft-com:vml" xmlns:wp14="http://schemas.microsoft.com/office/word/2010/wordprocessingDrawing" xmlns:wp="http://schemas.openxmlformats.org/drawingml/2006/wordprocessingDrawing" xmlns:w10="urn:schemas-microsoft-com:office:word" xmlns:w="http://schemas.openxmlformats.org/wordprocessingml/2006/main" xmlns:w14="http://schemas.microsoft.com/office/word/2010/wordml" xmlns:w15="http://schemas.microsoft.com/office/word/2012/wordml" xmlns:w16se="http://schemas.microsoft.com/office/word/2015/wordml/symex" xmlns:wpg="http://schemas.microsoft.com/office/word/2010/wordprocessingGroup" xmlns:wpi="http://schemas.microsoft.com/office/word/2010/wordprocessingInk" xmlns:wne="http://schemas.microsoft.com/office/word/2006/wordml" xmlns:wps="http://schemas.microsoft.com/office/word/2010/wordprocessingShape" mc:Ignorable="w14 w15 w16se wp14">
+<w:ftr xmlns:wpc="http://schemas.microsoft.com/office/word/2010/wordprocessingCanvas" xmlns:cx="http://schemas.microsoft.com/office/drawing/2014/chartex" xmlns:cx1="http://schemas.microsoft.com/office/drawing/2015/9/8/chartex" xmlns:cx2="http://schemas.microsoft.com/office/drawing/2015/10/21/chartex" xmlns:cx3="http://schemas.microsoft.com/office/drawing/2016/5/9/chartex" xmlns:cx4="http://schemas.microsoft.com/office/drawing/2016/5/10/chartex" xmlns:cx5="http://schemas.microsoft.com/office/drawing/2016/5/11/chartex" xmlns:cx6="http://schemas.microsoft.com/office/drawing/2016/5/12/chartex" xmlns:cx7="http://schemas.microsoft.com/office/drawing/2016/5/13/chartex" xmlns:cx8="http://schemas.microsoft.com/office/drawing/2016/5/14/chartex" xmlns:mc="http://schemas.openxmlformats.org/markup-compatibility/2006" xmlns:aink="http://schemas.microsoft.com/office/drawing/2016/ink" xmlns:am3d="http://schemas.microsoft.com/office/drawing/2017/model3d" xmlns:o="urn:schemas-microsoft-com:office:office" xmlns:oel="http://schemas.microsoft.com/office/2019/extlst" xmlns:r="http://schemas.openxmlformats.org/officeDocument/2006/relationships" xmlns:m="http://schemas.openxmlformats.org/officeDocument/2006/math" xmlns:v="urn:schemas-microsoft-com:vml" xmlns:wp14="http://schemas.microsoft.com/office/word/2010/wordprocessingDrawing" xmlns:wp="http://schemas.openxmlformats.org/drawingml/2006/wordprocessingDrawing" xmlns:w10="urn:schemas-microsoft-com:office:word" xmlns:w="http://schemas.openxmlformats.org/wordprocessingml/2006/main" xmlns:w14="http://schemas.microsoft.com/office/word/2010/wordml" xmlns:w15="http://schemas.microsoft.com/office/word/2012/wordml" xmlns:w16cex="http://schemas.microsoft.com/office/word/2018/wordml/cex" xmlns:w16cid="http://schemas.microsoft.com/office/word/2016/wordml/cid" xmlns:w16="http://schemas.microsoft.com/office/word/2018/wordml" xmlns:w16sdtdh="http://schemas.microsoft.com/office/word/2020/wordml/sdtdatahash" xmlns:w16se="http://schemas.microsoft.com/office/word/2015/wordml/symex" xmlns:wpg="http://schemas.microsoft.com/office/word/2010/wordprocessingGroup" xmlns:wpi="http://schemas.microsoft.com/office/word/2010/wordprocessingInk" xmlns:wne="http://schemas.microsoft.com/office/word/2006/wordml" xmlns:wps="http://schemas.microsoft.com/office/word/2010/wordprocessingShape" mc:Ignorable="w14 w15 w16se w16cid w16 w16cex w16sdtdh wp14">
   <w:p>
     <w:pPr>
       <w:pStyle w:val="Footer"/>
@@ -2358,7 +2421,7 @@
       <mc:AlternateContent>
         <mc:Choice Requires="wpg">
           <w:drawing>
-            <wp:anchor distT="0" distB="0" distL="114300" distR="114300" simplePos="0" relativeHeight="251659264" behindDoc="0" locked="0" layoutInCell="1" allowOverlap="1">
+            <wp:anchor distT="0" distB="0" distL="114300" distR="114300" simplePos="0" relativeHeight="251659264" behindDoc="0" locked="0" layoutInCell="1" allowOverlap="1" wp14:anchorId="7AD98452" wp14:editId="05B640EB">
               <wp:simplePos x="0" y="0"/>
               <wp:positionH relativeFrom="page">
                 <wp:align>left</wp:align>
@@ -2611,7 +2674,7 @@
         </mc:Choice>
         <mc:Fallback>
           <w:pict>
-            <v:group id="Group 155" o:spid="_x0000_s1026" style="position:absolute;left:0;text-align:left;margin-left:0;margin-top:0;width:468pt;height:42.6pt;z-index:251659264;mso-position-horizontal:left;mso-position-horizontal-relative:page;mso-position-vertical:center;mso-position-vertical-relative:bottom-margin-area" coordsize="59436,5410" o:gfxdata="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">
+            <v:group w14:anchorId="7AD98452" id="Group 155" o:spid="_x0000_s1026" style="position:absolute;left:0;text-align:left;margin-left:0;margin-top:0;width:468pt;height:42.6pt;z-index:251659264;mso-position-horizontal:left;mso-position-horizontal-relative:page;mso-position-vertical:center;mso-position-vertical-relative:bottom-margin-area" coordsize="59436,5410" o:gfxdata="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">
               <v:rect id="Rectangle 156" o:spid="_x0000_s1027" style="position:absolute;width:59436;height:2743;visibility:visible;mso-wrap-style:square;v-text-anchor:middle" o:gfxdata="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" fillcolor="white [3212]" stroked="f" strokeweight="1pt">
                 <v:fill opacity="0"/>
               </v:rect>
@@ -2771,7 +2834,7 @@
 </file>
 
 <file path=word/footer3.xml><?xml version="1.0" encoding="utf-8"?>
-<w:ftr xmlns:wpc="http://schemas.microsoft.com/office/word/2010/wordprocessingCanvas" xmlns:cx="http://schemas.microsoft.com/office/drawing/2014/chartex" xmlns:cx1="http://schemas.microsoft.com/office/drawing/2015/9/8/chartex" xmlns:mc="http://schemas.openxmlformats.org/markup-compatibility/2006" xmlns:o="urn:schemas-microsoft-com:office:office" xmlns:r="http://schemas.openxmlformats.org/officeDocument/2006/relationships" xmlns:m="http://schemas.openxmlformats.org/officeDocument/2006/math" xmlns:v="urn:schemas-microsoft-com:vml" xmlns:wp14="http://schemas.microsoft.com/office/word/2010/wordprocessingDrawing" xmlns:wp="http://schemas.openxmlformats.org/drawingml/2006/wordprocessingDrawing" xmlns:w10="urn:schemas-microsoft-com:office:word" xmlns:w="http://schemas.openxmlformats.org/wordprocessingml/2006/main" xmlns:w14="http://schemas.microsoft.com/office/word/2010/wordml" xmlns:w15="http://schemas.microsoft.com/office/word/2012/wordml" xmlns:w16se="http://schemas.microsoft.com/office/word/2015/wordml/symex" xmlns:wpg="http://schemas.microsoft.com/office/word/2010/wordprocessingGroup" xmlns:wpi="http://schemas.microsoft.com/office/word/2010/wordprocessingInk" xmlns:wne="http://schemas.microsoft.com/office/word/2006/wordml" xmlns:wps="http://schemas.microsoft.com/office/word/2010/wordprocessingShape" mc:Ignorable="w14 w15 w16se wp14">
+<w:ftr xmlns:wpc="http://schemas.microsoft.com/office/word/2010/wordprocessingCanvas" xmlns:cx="http://schemas.microsoft.com/office/drawing/2014/chartex" xmlns:cx1="http://schemas.microsoft.com/office/drawing/2015/9/8/chartex" xmlns:cx2="http://schemas.microsoft.com/office/drawing/2015/10/21/chartex" xmlns:cx3="http://schemas.microsoft.com/office/drawing/2016/5/9/chartex" xmlns:cx4="http://schemas.microsoft.com/office/drawing/2016/5/10/chartex" xmlns:cx5="http://schemas.microsoft.com/office/drawing/2016/5/11/chartex" xmlns:cx6="http://schemas.microsoft.com/office/drawing/2016/5/12/chartex" xmlns:cx7="http://schemas.microsoft.com/office/drawing/2016/5/13/chartex" xmlns:cx8="http://schemas.microsoft.com/office/drawing/2016/5/14/chartex" xmlns:mc="http://schemas.openxmlformats.org/markup-compatibility/2006" xmlns:aink="http://schemas.microsoft.com/office/drawing/2016/ink" xmlns:am3d="http://schemas.microsoft.com/office/drawing/2017/model3d" xmlns:o="urn:schemas-microsoft-com:office:office" xmlns:oel="http://schemas.microsoft.com/office/2019/extlst" xmlns:r="http://schemas.openxmlformats.org/officeDocument/2006/relationships" xmlns:m="http://schemas.openxmlformats.org/officeDocument/2006/math" xmlns:v="urn:schemas-microsoft-com:vml" xmlns:wp14="http://schemas.microsoft.com/office/word/2010/wordprocessingDrawing" xmlns:wp="http://schemas.openxmlformats.org/drawingml/2006/wordprocessingDrawing" xmlns:w10="urn:schemas-microsoft-com:office:word" xmlns:w="http://schemas.openxmlformats.org/wordprocessingml/2006/main" xmlns:w14="http://schemas.microsoft.com/office/word/2010/wordml" xmlns:w15="http://schemas.microsoft.com/office/word/2012/wordml" xmlns:w16cex="http://schemas.microsoft.com/office/word/2018/wordml/cex" xmlns:w16cid="http://schemas.microsoft.com/office/word/2016/wordml/cid" xmlns:w16="http://schemas.microsoft.com/office/word/2018/wordml" xmlns:w16sdtdh="http://schemas.microsoft.com/office/word/2020/wordml/sdtdatahash" xmlns:w16se="http://schemas.microsoft.com/office/word/2015/wordml/symex" xmlns:wpg="http://schemas.microsoft.com/office/word/2010/wordprocessingGroup" xmlns:wpi="http://schemas.microsoft.com/office/word/2010/wordprocessingInk" xmlns:wne="http://schemas.microsoft.com/office/word/2006/wordml" xmlns:wps="http://schemas.microsoft.com/office/word/2010/wordprocessingShape" mc:Ignorable="w14 w15 w16se w16cid w16 w16cex w16sdtdh wp14">
   <w:p>
     <w:pPr>
       <w:pStyle w:val="Footer"/>
@@ -2781,7 +2844,7 @@
 </file>
 
 <file path=word/footnotes.xml><?xml version="1.0" encoding="utf-8"?>
-<w:footnotes xmlns:wpc="http://schemas.microsoft.com/office/word/2010/wordprocessingCanvas" xmlns:cx="http://schemas.microsoft.com/office/drawing/2014/chartex" xmlns:cx1="http://schemas.microsoft.com/office/drawing/2015/9/8/chartex" xmlns:mc="http://schemas.openxmlformats.org/markup-compatibility/2006" xmlns:o="urn:schemas-microsoft-com:office:office" xmlns:r="http://schemas.openxmlformats.org/officeDocument/2006/relationships" xmlns:m="http://schemas.openxmlformats.org/officeDocument/2006/math" xmlns:v="urn:schemas-microsoft-com:vml" xmlns:wp14="http://schemas.microsoft.com/office/word/2010/wordprocessingDrawing" xmlns:wp="http://schemas.openxmlformats.org/drawingml/2006/wordprocessingDrawing" xmlns:w10="urn:schemas-microsoft-com:office:word" xmlns:w="http://schemas.openxmlformats.org/wordprocessingml/2006/main" xmlns:w14="http://schemas.microsoft.com/office/word/2010/wordml" xmlns:w15="http://schemas.microsoft.com/office/word/2012/wordml" xmlns:w16se="http://schemas.microsoft.com/office/word/2015/wordml/symex" xmlns:wpg="http://schemas.microsoft.com/office/word/2010/wordprocessingGroup" xmlns:wpi="http://schemas.microsoft.com/office/word/2010/wordprocessingInk" xmlns:wne="http://schemas.microsoft.com/office/word/2006/wordml" xmlns:wps="http://schemas.microsoft.com/office/word/2010/wordprocessingShape" mc:Ignorable="w14 w15 w16se wp14">
+<w:footnotes xmlns:wpc="http://schemas.microsoft.com/office/word/2010/wordprocessingCanvas" xmlns:cx="http://schemas.microsoft.com/office/drawing/2014/chartex" xmlns:cx1="http://schemas.microsoft.com/office/drawing/2015/9/8/chartex" xmlns:cx2="http://schemas.microsoft.com/office/drawing/2015/10/21/chartex" xmlns:cx3="http://schemas.microsoft.com/office/drawing/2016/5/9/chartex" xmlns:cx4="http://schemas.microsoft.com/office/drawing/2016/5/10/chartex" xmlns:cx5="http://schemas.microsoft.com/office/drawing/2016/5/11/chartex" xmlns:cx6="http://schemas.microsoft.com/office/drawing/2016/5/12/chartex" xmlns:cx7="http://schemas.microsoft.com/office/drawing/2016/5/13/chartex" xmlns:cx8="http://schemas.microsoft.com/office/drawing/2016/5/14/chartex" xmlns:mc="http://schemas.openxmlformats.org/markup-compatibility/2006" xmlns:aink="http://schemas.microsoft.com/office/drawing/2016/ink" xmlns:am3d="http://schemas.microsoft.com/office/drawing/2017/model3d" xmlns:o="urn:schemas-microsoft-com:office:office" xmlns:oel="http://schemas.microsoft.com/office/2019/extlst" xmlns:r="http://schemas.openxmlformats.org/officeDocument/2006/relationships" xmlns:m="http://schemas.openxmlformats.org/officeDocument/2006/math" xmlns:v="urn:schemas-microsoft-com:vml" xmlns:wp14="http://schemas.microsoft.com/office/word/2010/wordprocessingDrawing" xmlns:wp="http://schemas.openxmlformats.org/drawingml/2006/wordprocessingDrawing" xmlns:w10="urn:schemas-microsoft-com:office:word" xmlns:w="http://schemas.openxmlformats.org/wordprocessingml/2006/main" xmlns:w14="http://schemas.microsoft.com/office/word/2010/wordml" xmlns:w15="http://schemas.microsoft.com/office/word/2012/wordml" xmlns:w16cex="http://schemas.microsoft.com/office/word/2018/wordml/cex" xmlns:w16cid="http://schemas.microsoft.com/office/word/2016/wordml/cid" xmlns:w16="http://schemas.microsoft.com/office/word/2018/wordml" xmlns:w16sdtdh="http://schemas.microsoft.com/office/word/2020/wordml/sdtdatahash" xmlns:w16se="http://schemas.microsoft.com/office/word/2015/wordml/symex" xmlns:wpg="http://schemas.microsoft.com/office/word/2010/wordprocessingGroup" xmlns:wpi="http://schemas.microsoft.com/office/word/2010/wordprocessingInk" xmlns:wne="http://schemas.microsoft.com/office/word/2006/wordml" xmlns:wps="http://schemas.microsoft.com/office/word/2010/wordprocessingShape" mc:Ignorable="w14 w15 w16se w16cid w16 w16cex w16sdtdh wp14">
   <w:footnote w:type="separator" w:id="-1">
     <w:p>
       <w:pPr>
@@ -2806,7 +2869,7 @@
 </file>
 
 <file path=word/header1.xml><?xml version="1.0" encoding="utf-8"?>
-<w:hdr xmlns:wpc="http://schemas.microsoft.com/office/word/2010/wordprocessingCanvas" xmlns:cx="http://schemas.microsoft.com/office/drawing/2014/chartex" xmlns:cx1="http://schemas.microsoft.com/office/drawing/2015/9/8/chartex" xmlns:mc="http://schemas.openxmlformats.org/markup-compatibility/2006" xmlns:o="urn:schemas-microsoft-com:office:office" xmlns:r="http://schemas.openxmlformats.org/officeDocument/2006/relationships" xmlns:m="http://schemas.openxmlformats.org/officeDocument/2006/math" xmlns:v="urn:schemas-microsoft-com:vml" xmlns:wp14="http://schemas.microsoft.com/office/word/2010/wordprocessingDrawing" xmlns:wp="http://schemas.openxmlformats.org/drawingml/2006/wordprocessingDrawing" xmlns:w10="urn:schemas-microsoft-com:office:word" xmlns:w="http://schemas.openxmlformats.org/wordprocessingml/2006/main" xmlns:w14="http://schemas.microsoft.com/office/word/2010/wordml" xmlns:w15="http://schemas.microsoft.com/office/word/2012/wordml" xmlns:w16se="http://schemas.microsoft.com/office/word/2015/wordml/symex" xmlns:wpg="http://schemas.microsoft.com/office/word/2010/wordprocessingGroup" xmlns:wpi="http://schemas.microsoft.com/office/word/2010/wordprocessingInk" xmlns:wne="http://schemas.microsoft.com/office/word/2006/wordml" xmlns:wps="http://schemas.microsoft.com/office/word/2010/wordprocessingShape" mc:Ignorable="w14 w15 w16se wp14">
+<w:hdr xmlns:wpc="http://schemas.microsoft.com/office/word/2010/wordprocessingCanvas" xmlns:cx="http://schemas.microsoft.com/office/drawing/2014/chartex" xmlns:cx1="http://schemas.microsoft.com/office/drawing/2015/9/8/chartex" xmlns:cx2="http://schemas.microsoft.com/office/drawing/2015/10/21/chartex" xmlns:cx3="http://schemas.microsoft.com/office/drawing/2016/5/9/chartex" xmlns:cx4="http://schemas.microsoft.com/office/drawing/2016/5/10/chartex" xmlns:cx5="http://schemas.microsoft.com/office/drawing/2016/5/11/chartex" xmlns:cx6="http://schemas.microsoft.com/office/drawing/2016/5/12/chartex" xmlns:cx7="http://schemas.microsoft.com/office/drawing/2016/5/13/chartex" xmlns:cx8="http://schemas.microsoft.com/office/drawing/2016/5/14/chartex" xmlns:mc="http://schemas.openxmlformats.org/markup-compatibility/2006" xmlns:aink="http://schemas.microsoft.com/office/drawing/2016/ink" xmlns:am3d="http://schemas.microsoft.com/office/drawing/2017/model3d" xmlns:o="urn:schemas-microsoft-com:office:office" xmlns:oel="http://schemas.microsoft.com/office/2019/extlst" xmlns:r="http://schemas.openxmlformats.org/officeDocument/2006/relationships" xmlns:m="http://schemas.openxmlformats.org/officeDocument/2006/math" xmlns:v="urn:schemas-microsoft-com:vml" xmlns:wp14="http://schemas.microsoft.com/office/word/2010/wordprocessingDrawing" xmlns:wp="http://schemas.openxmlformats.org/drawingml/2006/wordprocessingDrawing" xmlns:w10="urn:schemas-microsoft-com:office:word" xmlns:w="http://schemas.openxmlformats.org/wordprocessingml/2006/main" xmlns:w14="http://schemas.microsoft.com/office/word/2010/wordml" xmlns:w15="http://schemas.microsoft.com/office/word/2012/wordml" xmlns:w16cex="http://schemas.microsoft.com/office/word/2018/wordml/cex" xmlns:w16cid="http://schemas.microsoft.com/office/word/2016/wordml/cid" xmlns:w16="http://schemas.microsoft.com/office/word/2018/wordml" xmlns:w16sdtdh="http://schemas.microsoft.com/office/word/2020/wordml/sdtdatahash" xmlns:w16se="http://schemas.microsoft.com/office/word/2015/wordml/symex" xmlns:wpg="http://schemas.microsoft.com/office/word/2010/wordprocessingGroup" xmlns:wpi="http://schemas.microsoft.com/office/word/2010/wordprocessingInk" xmlns:wne="http://schemas.microsoft.com/office/word/2006/wordml" xmlns:wps="http://schemas.microsoft.com/office/word/2010/wordprocessingShape" mc:Ignorable="w14 w15 w16se w16cid w16 w16cex w16sdtdh wp14">
   <w:p>
     <w:pPr>
       <w:pStyle w:val="Header"/>
@@ -2816,7 +2879,7 @@
 </file>
 
 <file path=word/header2.xml><?xml version="1.0" encoding="utf-8"?>
-<w:hdr xmlns:wpc="http://schemas.microsoft.com/office/word/2010/wordprocessingCanvas" xmlns:cx="http://schemas.microsoft.com/office/drawing/2014/chartex" xmlns:cx1="http://schemas.microsoft.com/office/drawing/2015/9/8/chartex" xmlns:mc="http://schemas.openxmlformats.org/markup-compatibility/2006" xmlns:o="urn:schemas-microsoft-com:office:office" xmlns:r="http://schemas.openxmlformats.org/officeDocument/2006/relationships" xmlns:m="http://schemas.openxmlformats.org/officeDocument/2006/math" xmlns:v="urn:schemas-microsoft-com:vml" xmlns:wp14="http://schemas.microsoft.com/office/word/2010/wordprocessingDrawing" xmlns:wp="http://schemas.openxmlformats.org/drawingml/2006/wordprocessingDrawing" xmlns:w10="urn:schemas-microsoft-com:office:word" xmlns:w="http://schemas.openxmlformats.org/wordprocessingml/2006/main" xmlns:w14="http://schemas.microsoft.com/office/word/2010/wordml" xmlns:w15="http://schemas.microsoft.com/office/word/2012/wordml" xmlns:w16se="http://schemas.microsoft.com/office/word/2015/wordml/symex" xmlns:wpg="http://schemas.microsoft.com/office/word/2010/wordprocessingGroup" xmlns:wpi="http://schemas.microsoft.com/office/word/2010/wordprocessingInk" xmlns:wne="http://schemas.microsoft.com/office/word/2006/wordml" xmlns:wps="http://schemas.microsoft.com/office/word/2010/wordprocessingShape" mc:Ignorable="w14 w15 w16se wp14">
+<w:hdr xmlns:wpc="http://schemas.microsoft.com/office/word/2010/wordprocessingCanvas" xmlns:cx="http://schemas.microsoft.com/office/drawing/2014/chartex" xmlns:cx1="http://schemas.microsoft.com/office/drawing/2015/9/8/chartex" xmlns:cx2="http://schemas.microsoft.com/office/drawing/2015/10/21/chartex" xmlns:cx3="http://schemas.microsoft.com/office/drawing/2016/5/9/chartex" xmlns:cx4="http://schemas.microsoft.com/office/drawing/2016/5/10/chartex" xmlns:cx5="http://schemas.microsoft.com/office/drawing/2016/5/11/chartex" xmlns:cx6="http://schemas.microsoft.com/office/drawing/2016/5/12/chartex" xmlns:cx7="http://schemas.microsoft.com/office/drawing/2016/5/13/chartex" xmlns:cx8="http://schemas.microsoft.com/office/drawing/2016/5/14/chartex" xmlns:mc="http://schemas.openxmlformats.org/markup-compatibility/2006" xmlns:aink="http://schemas.microsoft.com/office/drawing/2016/ink" xmlns:am3d="http://schemas.microsoft.com/office/drawing/2017/model3d" xmlns:o="urn:schemas-microsoft-com:office:office" xmlns:oel="http://schemas.microsoft.com/office/2019/extlst" xmlns:r="http://schemas.openxmlformats.org/officeDocument/2006/relationships" xmlns:m="http://schemas.openxmlformats.org/officeDocument/2006/math" xmlns:v="urn:schemas-microsoft-com:vml" xmlns:wp14="http://schemas.microsoft.com/office/word/2010/wordprocessingDrawing" xmlns:wp="http://schemas.openxmlformats.org/drawingml/2006/wordprocessingDrawing" xmlns:w10="urn:schemas-microsoft-com:office:word" xmlns:w="http://schemas.openxmlformats.org/wordprocessingml/2006/main" xmlns:w14="http://schemas.microsoft.com/office/word/2010/wordml" xmlns:w15="http://schemas.microsoft.com/office/word/2012/wordml" xmlns:w16cex="http://schemas.microsoft.com/office/word/2018/wordml/cex" xmlns:w16cid="http://schemas.microsoft.com/office/word/2016/wordml/cid" xmlns:w16="http://schemas.microsoft.com/office/word/2018/wordml" xmlns:w16sdtdh="http://schemas.microsoft.com/office/word/2020/wordml/sdtdatahash" xmlns:w16se="http://schemas.microsoft.com/office/word/2015/wordml/symex" xmlns:wpg="http://schemas.microsoft.com/office/word/2010/wordprocessingGroup" xmlns:wpi="http://schemas.microsoft.com/office/word/2010/wordprocessingInk" xmlns:wne="http://schemas.microsoft.com/office/word/2006/wordml" xmlns:wps="http://schemas.microsoft.com/office/word/2010/wordprocessingShape" mc:Ignorable="w14 w15 w16se w16cid w16 w16cex w16sdtdh wp14">
   <w:p>
     <w:pPr>
       <w:pStyle w:val="Header"/>
@@ -2850,7 +2913,7 @@
 </file>
 
 <file path=word/header3.xml><?xml version="1.0" encoding="utf-8"?>
-<w:hdr xmlns:wpc="http://schemas.microsoft.com/office/word/2010/wordprocessingCanvas" xmlns:cx="http://schemas.microsoft.com/office/drawing/2014/chartex" xmlns:cx1="http://schemas.microsoft.com/office/drawing/2015/9/8/chartex" xmlns:mc="http://schemas.openxmlformats.org/markup-compatibility/2006" xmlns:o="urn:schemas-microsoft-com:office:office" xmlns:r="http://schemas.openxmlformats.org/officeDocument/2006/relationships" xmlns:m="http://schemas.openxmlformats.org/officeDocument/2006/math" xmlns:v="urn:schemas-microsoft-com:vml" xmlns:wp14="http://schemas.microsoft.com/office/word/2010/wordprocessingDrawing" xmlns:wp="http://schemas.openxmlformats.org/drawingml/2006/wordprocessingDrawing" xmlns:w10="urn:schemas-microsoft-com:office:word" xmlns:w="http://schemas.openxmlformats.org/wordprocessingml/2006/main" xmlns:w14="http://schemas.microsoft.com/office/word/2010/wordml" xmlns:w15="http://schemas.microsoft.com/office/word/2012/wordml" xmlns:w16se="http://schemas.microsoft.com/office/word/2015/wordml/symex" xmlns:wpg="http://schemas.microsoft.com/office/word/2010/wordprocessingGroup" xmlns:wpi="http://schemas.microsoft.com/office/word/2010/wordprocessingInk" xmlns:wne="http://schemas.microsoft.com/office/word/2006/wordml" xmlns:wps="http://schemas.microsoft.com/office/word/2010/wordprocessingShape" mc:Ignorable="w14 w15 w16se wp14">
+<w:hdr xmlns:wpc="http://schemas.microsoft.com/office/word/2010/wordprocessingCanvas" xmlns:cx="http://schemas.microsoft.com/office/drawing/2014/chartex" xmlns:cx1="http://schemas.microsoft.com/office/drawing/2015/9/8/chartex" xmlns:cx2="http://schemas.microsoft.com/office/drawing/2015/10/21/chartex" xmlns:cx3="http://schemas.microsoft.com/office/drawing/2016/5/9/chartex" xmlns:cx4="http://schemas.microsoft.com/office/drawing/2016/5/10/chartex" xmlns:cx5="http://schemas.microsoft.com/office/drawing/2016/5/11/chartex" xmlns:cx6="http://schemas.microsoft.com/office/drawing/2016/5/12/chartex" xmlns:cx7="http://schemas.microsoft.com/office/drawing/2016/5/13/chartex" xmlns:cx8="http://schemas.microsoft.com/office/drawing/2016/5/14/chartex" xmlns:mc="http://schemas.openxmlformats.org/markup-compatibility/2006" xmlns:aink="http://schemas.microsoft.com/office/drawing/2016/ink" xmlns:am3d="http://schemas.microsoft.com/office/drawing/2017/model3d" xmlns:o="urn:schemas-microsoft-com:office:office" xmlns:oel="http://schemas.microsoft.com/office/2019/extlst" xmlns:r="http://schemas.openxmlformats.org/officeDocument/2006/relationships" xmlns:m="http://schemas.openxmlformats.org/officeDocument/2006/math" xmlns:v="urn:schemas-microsoft-com:vml" xmlns:wp14="http://schemas.microsoft.com/office/word/2010/wordprocessingDrawing" xmlns:wp="http://schemas.openxmlformats.org/drawingml/2006/wordprocessingDrawing" xmlns:w10="urn:schemas-microsoft-com:office:word" xmlns:w="http://schemas.openxmlformats.org/wordprocessingml/2006/main" xmlns:w14="http://schemas.microsoft.com/office/word/2010/wordml" xmlns:w15="http://schemas.microsoft.com/office/word/2012/wordml" xmlns:w16cex="http://schemas.microsoft.com/office/word/2018/wordml/cex" xmlns:w16cid="http://schemas.microsoft.com/office/word/2016/wordml/cid" xmlns:w16="http://schemas.microsoft.com/office/word/2018/wordml" xmlns:w16sdtdh="http://schemas.microsoft.com/office/word/2020/wordml/sdtdatahash" xmlns:w16se="http://schemas.microsoft.com/office/word/2015/wordml/symex" xmlns:wpg="http://schemas.microsoft.com/office/word/2010/wordprocessingGroup" xmlns:wpi="http://schemas.microsoft.com/office/word/2010/wordprocessingInk" xmlns:wne="http://schemas.microsoft.com/office/word/2006/wordml" xmlns:wps="http://schemas.microsoft.com/office/word/2010/wordprocessingShape" mc:Ignorable="w14 w15 w16se w16cid w16 w16cex w16sdtdh wp14">
   <w:p>
     <w:pPr>
       <w:pStyle w:val="Header"/>
@@ -2860,7 +2923,7 @@
 </file>
 
 <file path=word/numbering.xml><?xml version="1.0" encoding="utf-8"?>
-<w:numbering xmlns:wpc="http://schemas.microsoft.com/office/word/2010/wordprocessingCanvas" xmlns:cx="http://schemas.microsoft.com/office/drawing/2014/chartex" xmlns:cx1="http://schemas.microsoft.com/office/drawing/2015/9/8/chartex" xmlns:mc="http://schemas.openxmlformats.org/markup-compatibility/2006" xmlns:o="urn:schemas-microsoft-com:office:office" xmlns:r="http://schemas.openxmlformats.org/officeDocument/2006/relationships" xmlns:m="http://schemas.openxmlformats.org/officeDocument/2006/math" xmlns:v="urn:schemas-microsoft-com:vml" xmlns:wp14="http://schemas.microsoft.com/office/word/2010/wordprocessingDrawing" xmlns:wp="http://schemas.openxmlformats.org/drawingml/2006/wordprocessingDrawing" xmlns:w10="urn:schemas-microsoft-com:office:word" xmlns:w="http://schemas.openxmlformats.org/wordprocessingml/2006/main" xmlns:w14="http://schemas.microsoft.com/office/word/2010/wordml" xmlns:w15="http://schemas.microsoft.com/office/word/2012/wordml" xmlns:w16se="http://schemas.microsoft.com/office/word/2015/wordml/symex" xmlns:wpg="http://schemas.microsoft.com/office/word/2010/wordprocessingGroup" xmlns:wpi="http://schemas.microsoft.com/office/word/2010/wordprocessingInk" xmlns:wne="http://schemas.microsoft.com/office/word/2006/wordml" xmlns:wps="http://schemas.microsoft.com/office/word/2010/wordprocessingShape" mc:Ignorable="w14 w15 w16se wp14">
+<w:numbering xmlns:wpc="http://schemas.microsoft.com/office/word/2010/wordprocessingCanvas" xmlns:cx="http://schemas.microsoft.com/office/drawing/2014/chartex" xmlns:cx1="http://schemas.microsoft.com/office/drawing/2015/9/8/chartex" xmlns:cx2="http://schemas.microsoft.com/office/drawing/2015/10/21/chartex" xmlns:cx3="http://schemas.microsoft.com/office/drawing/2016/5/9/chartex" xmlns:cx4="http://schemas.microsoft.com/office/drawing/2016/5/10/chartex" xmlns:cx5="http://schemas.microsoft.com/office/drawing/2016/5/11/chartex" xmlns:cx6="http://schemas.microsoft.com/office/drawing/2016/5/12/chartex" xmlns:cx7="http://schemas.microsoft.com/office/drawing/2016/5/13/chartex" xmlns:cx8="http://schemas.microsoft.com/office/drawing/2016/5/14/chartex" xmlns:mc="http://schemas.openxmlformats.org/markup-compatibility/2006" xmlns:aink="http://schemas.microsoft.com/office/drawing/2016/ink" xmlns:am3d="http://schemas.microsoft.com/office/drawing/2017/model3d" xmlns:o="urn:schemas-microsoft-com:office:office" xmlns:oel="http://schemas.microsoft.com/office/2019/extlst" xmlns:r="http://schemas.openxmlformats.org/officeDocument/2006/relationships" xmlns:m="http://schemas.openxmlformats.org/officeDocument/2006/math" xmlns:v="urn:schemas-microsoft-com:vml" xmlns:wp14="http://schemas.microsoft.com/office/word/2010/wordprocessingDrawing" xmlns:wp="http://schemas.openxmlformats.org/drawingml/2006/wordprocessingDrawing" xmlns:w10="urn:schemas-microsoft-com:office:word" xmlns:w="http://schemas.openxmlformats.org/wordprocessingml/2006/main" xmlns:w14="http://schemas.microsoft.com/office/word/2010/wordml" xmlns:w15="http://schemas.microsoft.com/office/word/2012/wordml" xmlns:w16cex="http://schemas.microsoft.com/office/word/2018/wordml/cex" xmlns:w16cid="http://schemas.microsoft.com/office/word/2016/wordml/cid" xmlns:w16="http://schemas.microsoft.com/office/word/2018/wordml" xmlns:w16sdtdh="http://schemas.microsoft.com/office/word/2020/wordml/sdtdatahash" xmlns:w16se="http://schemas.microsoft.com/office/word/2015/wordml/symex" xmlns:wpg="http://schemas.microsoft.com/office/word/2010/wordprocessingGroup" xmlns:wpi="http://schemas.microsoft.com/office/word/2010/wordprocessingInk" xmlns:wne="http://schemas.microsoft.com/office/word/2006/wordml" xmlns:wps="http://schemas.microsoft.com/office/word/2010/wordprocessingShape" mc:Ignorable="w14 w15 w16se w16cid w16 w16cex w16sdtdh wp14">
   <w:abstractNum w:abstractNumId="0" w15:restartNumberingAfterBreak="0">
     <w:nsid w:val="028D18A8"/>
     <w:multiLevelType w:val="hybridMultilevel"/>
@@ -3901,41 +3964,41 @@
       </w:rPr>
     </w:lvl>
   </w:abstractNum>
-  <w:num w:numId="1">
+  <w:num w:numId="1" w16cid:durableId="1936400585">
     <w:abstractNumId w:val="8"/>
   </w:num>
-  <w:num w:numId="2">
+  <w:num w:numId="2" w16cid:durableId="126776212">
     <w:abstractNumId w:val="7"/>
   </w:num>
-  <w:num w:numId="3">
+  <w:num w:numId="3" w16cid:durableId="1884443867">
     <w:abstractNumId w:val="9"/>
   </w:num>
-  <w:num w:numId="4">
+  <w:num w:numId="4" w16cid:durableId="1730036205">
     <w:abstractNumId w:val="0"/>
   </w:num>
-  <w:num w:numId="5">
+  <w:num w:numId="5" w16cid:durableId="1816988612">
     <w:abstractNumId w:val="4"/>
   </w:num>
-  <w:num w:numId="6">
+  <w:num w:numId="6" w16cid:durableId="963736021">
     <w:abstractNumId w:val="2"/>
   </w:num>
-  <w:num w:numId="7">
+  <w:num w:numId="7" w16cid:durableId="65760951">
     <w:abstractNumId w:val="5"/>
   </w:num>
-  <w:num w:numId="8">
+  <w:num w:numId="8" w16cid:durableId="2106416337">
     <w:abstractNumId w:val="1"/>
   </w:num>
-  <w:num w:numId="9">
+  <w:num w:numId="9" w16cid:durableId="543374786">
     <w:abstractNumId w:val="6"/>
   </w:num>
-  <w:num w:numId="10">
+  <w:num w:numId="10" w16cid:durableId="38625488">
     <w:abstractNumId w:val="3"/>
   </w:num>
 </w:numbering>
 </file>
 
 <file path=word/styles.xml><?xml version="1.0" encoding="utf-8"?>
-<w:styles xmlns:mc="http://schemas.openxmlformats.org/markup-compatibility/2006" xmlns:r="http://schemas.openxmlformats.org/officeDocument/2006/relationships" xmlns:w="http://schemas.openxmlformats.org/wordprocessingml/2006/main" xmlns:w14="http://schemas.microsoft.com/office/word/2010/wordml" xmlns:w15="http://schemas.microsoft.com/office/word/2012/wordml" xmlns:w16se="http://schemas.microsoft.com/office/word/2015/wordml/symex" mc:Ignorable="w14 w15 w16se">
+<w:styles xmlns:mc="http://schemas.openxmlformats.org/markup-compatibility/2006" xmlns:r="http://schemas.openxmlformats.org/officeDocument/2006/relationships" xmlns:w="http://schemas.openxmlformats.org/wordprocessingml/2006/main" xmlns:w14="http://schemas.microsoft.com/office/word/2010/wordml" xmlns:w15="http://schemas.microsoft.com/office/word/2012/wordml" xmlns:w16cex="http://schemas.microsoft.com/office/word/2018/wordml/cex" xmlns:w16cid="http://schemas.microsoft.com/office/word/2016/wordml/cid" xmlns:w16="http://schemas.microsoft.com/office/word/2018/wordml" xmlns:w16sdtdh="http://schemas.microsoft.com/office/word/2020/wordml/sdtdatahash" xmlns:w16se="http://schemas.microsoft.com/office/word/2015/wordml/symex" mc:Ignorable="w14 w15 w16se w16cid w16 w16cex w16sdtdh">
   <w:docDefaults>
     <w:rPrDefault>
       <w:rPr>
@@ -3951,7 +4014,7 @@
       </w:pPr>
     </w:pPrDefault>
   </w:docDefaults>
-  <w:latentStyles w:defLockedState="0" w:defUIPriority="99" w:defSemiHidden="0" w:defUnhideWhenUsed="0" w:defQFormat="0" w:count="371">
+  <w:latentStyles w:defLockedState="0" w:defUIPriority="99" w:defSemiHidden="0" w:defUnhideWhenUsed="0" w:defQFormat="0" w:count="376">
     <w:lsdException w:name="Normal" w:uiPriority="0" w:qFormat="1"/>
     <w:lsdException w:name="heading 1" w:uiPriority="9" w:qFormat="1"/>
     <w:lsdException w:name="heading 2" w:semiHidden="1" w:uiPriority="9" w:unhideWhenUsed="1" w:qFormat="1"/>
@@ -4057,7 +4120,6 @@
     <w:lsdException w:name="HTML Sample" w:semiHidden="1" w:unhideWhenUsed="1"/>
     <w:lsdException w:name="HTML Typewriter" w:semiHidden="1" w:unhideWhenUsed="1"/>
     <w:lsdException w:name="HTML Variable" w:semiHidden="1" w:unhideWhenUsed="1"/>
-    <w:lsdException w:name="Normal Table" w:semiHidden="1" w:unhideWhenUsed="1"/>
     <w:lsdException w:name="annotation subject" w:semiHidden="1" w:unhideWhenUsed="1"/>
     <w:lsdException w:name="No List" w:semiHidden="1" w:unhideWhenUsed="1"/>
     <w:lsdException w:name="Outline List 1" w:semiHidden="1" w:unhideWhenUsed="1"/>
@@ -4100,11 +4162,8 @@
     <w:lsdException w:name="Table Contemporary" w:semiHidden="1" w:unhideWhenUsed="1"/>
     <w:lsdException w:name="Table Elegant" w:semiHidden="1" w:unhideWhenUsed="1"/>
     <w:lsdException w:name="Table Professional" w:semiHidden="1" w:unhideWhenUsed="1"/>
-    <w:lsdException w:name="Table Subtle 1" w:semiHidden="1" w:unhideWhenUsed="1"/>
     <w:lsdException w:name="Table Subtle 2" w:semiHidden="1" w:unhideWhenUsed="1"/>
     <w:lsdException w:name="Table Web 1" w:semiHidden="1" w:unhideWhenUsed="1"/>
-    <w:lsdException w:name="Table Web 2" w:semiHidden="1" w:unhideWhenUsed="1"/>
-    <w:lsdException w:name="Table Web 3" w:semiHidden="1" w:unhideWhenUsed="1"/>
     <w:lsdException w:name="Balloon Text" w:semiHidden="1" w:unhideWhenUsed="1"/>
     <w:lsdException w:name="Table Grid" w:uiPriority="39"/>
     <w:lsdException w:name="Table Theme" w:semiHidden="1" w:unhideWhenUsed="1"/>
@@ -4323,6 +4382,11 @@
     <w:lsdException w:name="List Table 5 Dark Accent 6" w:uiPriority="50"/>
     <w:lsdException w:name="List Table 6 Colorful Accent 6" w:uiPriority="51"/>
     <w:lsdException w:name="List Table 7 Colorful Accent 6" w:uiPriority="52"/>
+    <w:lsdException w:name="Mention" w:semiHidden="1" w:unhideWhenUsed="1"/>
+    <w:lsdException w:name="Smart Hyperlink" w:semiHidden="1" w:unhideWhenUsed="1"/>
+    <w:lsdException w:name="Hashtag" w:semiHidden="1" w:unhideWhenUsed="1"/>
+    <w:lsdException w:name="Unresolved Mention" w:semiHidden="1" w:unhideWhenUsed="1"/>
+    <w:lsdException w:name="Smart Link" w:semiHidden="1" w:unhideWhenUsed="1"/>
   </w:latentStyles>
   <w:style w:type="paragraph" w:default="1" w:styleId="Normal">
     <w:name w:val="Normal"/>

</xml_diff>